<commit_message>
slightly cleared AGC thoughts
</commit_message>
<xml_diff>
--- a/researchDocs/word/200619-agcThoughts/AGC Thoughts.docx
+++ b/researchDocs/word/200619-agcThoughts/AGC Thoughts.docx
@@ -18,15 +18,7 @@
         <w:t>models.</w:t>
       </w:r>
       <w:r>
-        <w:t xml:space="preserve"> Previous work on </w:t>
-      </w:r>
-      <w:proofErr w:type="spellStart"/>
-      <w:r>
-        <w:t>PSLTDSim</w:t>
-      </w:r>
-      <w:proofErr w:type="spellEnd"/>
-      <w:r>
-        <w:t xml:space="preserve"> may be a good starting point for adding AGC to PST.</w:t>
+        <w:t xml:space="preserve"> Previous work on PSLTDSim may be a good starting point for adding AGC to PST.</w:t>
       </w:r>
       <w:r>
         <w:t xml:space="preserve"> The calculations involved with AGC require knowing an area’s net interchange, scheduled interchange, and frequency.</w:t>
@@ -34,23 +26,7 @@
     </w:p>
     <w:p>
       <w:r>
-        <w:t xml:space="preserve">The NERC defined reported ACE (RACE) calculation is shown below. </w:t>
-      </w:r>
-      <w:proofErr w:type="spellStart"/>
-      <w:r>
-        <w:t>Ime</w:t>
-      </w:r>
-      <w:proofErr w:type="spellEnd"/>
-      <w:r>
-        <w:t xml:space="preserve"> and </w:t>
-      </w:r>
-      <w:proofErr w:type="spellStart"/>
-      <w:r>
-        <w:t>Iatec</w:t>
-      </w:r>
-      <w:proofErr w:type="spellEnd"/>
-      <w:r>
-        <w:t xml:space="preserve"> can </w:t>
+        <w:t xml:space="preserve">The NERC defined reported ACE (RACE) calculation is shown below. Ime and Iatec can </w:t>
       </w:r>
       <w:r>
         <w:t xml:space="preserve">probably </w:t>
@@ -109,29 +85,19 @@
     </w:p>
     <w:p>
       <w:r>
-        <w:t xml:space="preserve">An optional variable frequency bias </w:t>
-      </w:r>
-      <w:proofErr w:type="spellStart"/>
-      <w:proofErr w:type="gramStart"/>
-      <w:r>
-        <w:t>Bv</w:t>
-      </w:r>
-      <w:proofErr w:type="spellEnd"/>
-      <w:r>
-        <w:t xml:space="preserve"> </w:t>
-      </w:r>
-      <w:r>
-        <w:t xml:space="preserve"> that</w:t>
-      </w:r>
-      <w:proofErr w:type="gramEnd"/>
-      <w:r>
-        <w:t xml:space="preserve"> replaces the above B</w:t>
+        <w:t>An optional variable frequency bias Bv  that replaces the above B</w:t>
       </w:r>
       <w:r>
         <w:t xml:space="preserve"> is </w:t>
       </w:r>
       <w:r>
-        <w:t>based on absolute frequency deviation is shown below. This may or may not be important to include in a basic AGC model.</w:t>
+        <w:t xml:space="preserve">based on absolute frequency deviation </w:t>
+      </w:r>
+      <w:r>
+        <w:t>as</w:t>
+      </w:r>
+      <w:r>
+        <w:t xml:space="preserve"> shown below. This may or may not be important to include in a basic AGC model.</w:t>
       </w:r>
     </w:p>
     <w:p>
@@ -190,21 +156,19 @@
         <w:t>would require</w:t>
       </w:r>
       <w:r>
-        <w:t xml:space="preserve"> an ‘</w:t>
-      </w:r>
-      <w:proofErr w:type="spellStart"/>
-      <w:r>
-        <w:t>area_con</w:t>
-      </w:r>
-      <w:proofErr w:type="spellEnd"/>
-      <w:r>
-        <w:t>’ that lists each bus associated with a particular area.</w:t>
+        <w:t xml:space="preserve"> an ‘area_con’ that lists each bus associated with a particular area.</w:t>
       </w:r>
       <w:r>
         <w:t xml:space="preserve"> </w:t>
       </w:r>
       <w:r>
-        <w:t>Code will have to be written to calculate and log area interchange based on power flow on lines that connect areas.</w:t>
+        <w:t xml:space="preserve">Code will have to be written to calculate and log area interchange based on power flow </w:t>
+      </w:r>
+      <w:r>
+        <w:t>through</w:t>
+      </w:r>
+      <w:r>
+        <w:t xml:space="preserve"> lines that connect areas.</w:t>
       </w:r>
       <w:r>
         <w:t xml:space="preserve"> These values will then be referenced by an AGC model.</w:t>
@@ -215,17 +179,7 @@
         <w:t>A center of area inertia combined frequency</w:t>
       </w:r>
       <w:r>
-        <w:t xml:space="preserve"> (from Sam’s </w:t>
-      </w:r>
-      <w:proofErr w:type="spellStart"/>
-      <w:proofErr w:type="gramStart"/>
-      <w:r>
-        <w:t>phd</w:t>
-      </w:r>
-      <w:proofErr w:type="spellEnd"/>
-      <w:proofErr w:type="gramEnd"/>
-      <w:r>
-        <w:t xml:space="preserve"> work)</w:t>
+        <w:t xml:space="preserve"> (from Sam’s phd work)</w:t>
       </w:r>
       <w:r>
         <w:t xml:space="preserve"> may be used to</w:t>
@@ -242,15 +196,7 @@
     </w:p>
     <w:p>
       <w:r>
-        <w:t>An ‘</w:t>
-      </w:r>
-      <w:proofErr w:type="spellStart"/>
-      <w:r>
-        <w:t>agc_con</w:t>
-      </w:r>
-      <w:proofErr w:type="spellEnd"/>
-      <w:r>
-        <w:t xml:space="preserve">’ will also have to be created </w:t>
+        <w:t xml:space="preserve">An ‘agc_con’ will also have to be created </w:t>
       </w:r>
       <w:r>
         <w:t>to</w:t>
@@ -273,7 +219,7 @@
         <w:t>s</w:t>
       </w:r>
       <w:r>
-        <w:t xml:space="preserve"> would also be required. Variable frequency bias options may also be included, though not required.</w:t>
+        <w:t xml:space="preserve"> would also be required. Variable frequency bias options may be included, though not required.</w:t>
       </w:r>
     </w:p>
     <w:p>
@@ -282,121 +228,64 @@
       </w:r>
     </w:p>
     <w:p>
-      <w:proofErr w:type="spellStart"/>
-      <w:r>
-        <w:t>agc_</w:t>
-      </w:r>
-      <w:proofErr w:type="gramStart"/>
-      <w:r>
-        <w:t>con</w:t>
-      </w:r>
-      <w:proofErr w:type="spellEnd"/>
-      <w:r>
-        <w:t>(</w:t>
-      </w:r>
-      <w:proofErr w:type="gramEnd"/>
-      <w:r>
-        <w:t>1).</w:t>
-      </w:r>
-      <w:proofErr w:type="spellStart"/>
-      <w:r>
-        <w:t>actTime</w:t>
-      </w:r>
-      <w:proofErr w:type="spellEnd"/>
-      <w:r>
-        <w:t xml:space="preserve"> = 30; % AGC action time</w:t>
-      </w:r>
-    </w:p>
-    <w:p>
-      <w:proofErr w:type="spellStart"/>
-      <w:r>
-        <w:t>agc_</w:t>
-      </w:r>
-      <w:proofErr w:type="gramStart"/>
-      <w:r>
-        <w:t>con</w:t>
-      </w:r>
-      <w:proofErr w:type="spellEnd"/>
-      <w:r>
-        <w:t>(</w:t>
-      </w:r>
-      <w:proofErr w:type="gramEnd"/>
-      <w:r>
-        <w:t>2).</w:t>
-      </w:r>
-      <w:proofErr w:type="spellStart"/>
-      <w:r>
-        <w:t>ctrlGens</w:t>
-      </w:r>
-      <w:proofErr w:type="spellEnd"/>
-      <w:r>
-        <w:t xml:space="preserve"> = [2,3,4]; % list of AGC gens</w:t>
-      </w:r>
-    </w:p>
-    <w:p>
-      <w:proofErr w:type="spellStart"/>
-      <w:r>
-        <w:t>agc_</w:t>
-      </w:r>
-      <w:proofErr w:type="gramStart"/>
-      <w:r>
-        <w:t>con</w:t>
-      </w:r>
-      <w:proofErr w:type="spellEnd"/>
-      <w:r>
-        <w:t>(</w:t>
-      </w:r>
-      <w:proofErr w:type="gramEnd"/>
-      <w:r>
-        <w:t>2).</w:t>
-      </w:r>
-      <w:proofErr w:type="spellStart"/>
-      <w:r>
-        <w:t>genPF</w:t>
-      </w:r>
-      <w:proofErr w:type="spellEnd"/>
-      <w:r>
-        <w:t xml:space="preserve"> = [</w:t>
-      </w:r>
-      <w:r>
-        <w:t>0.25, 0.25, 0.5</w:t>
-      </w:r>
-      <w:r>
-        <w:t>];</w:t>
-      </w:r>
-      <w:r>
-        <w:t xml:space="preserve"> % participation factor</w:t>
-      </w:r>
-    </w:p>
-    <w:p>
-      <w:proofErr w:type="gramStart"/>
-      <w:r>
-        <w:t>etc</w:t>
-      </w:r>
-      <w:proofErr w:type="gramEnd"/>
-      <w:r>
-        <w:t>.</w:t>
+      <w:r>
+        <w:t>agc_con(1).actTime = 30; % AGC action time</w:t>
+      </w:r>
+      <w:r>
+        <w:t xml:space="preserve"> for AGC 1</w:t>
+      </w:r>
+      <w:r>
+        <w:br/>
+        <w:t>….</w:t>
+      </w:r>
+      <w:r>
+        <w:br/>
+      </w:r>
+      <w:r>
+        <w:t>agc_con(2).ctrlGens = [2,3,4]; % list of AGC gens</w:t>
+      </w:r>
+      <w:r>
+        <w:t xml:space="preserve"> for AGC 2</w:t>
+      </w:r>
+      <w:r>
+        <w:br/>
+        <w:t>…</w:t>
+      </w:r>
+      <w:r>
+        <w:br/>
+      </w:r>
+      <w:r>
+        <w:t>agc_con(2).genPF = [0.25, 0.25, 0.5]; % participation factor</w:t>
+      </w:r>
+      <w:r>
+        <w:t xml:space="preserve"> for AGC2</w:t>
+      </w:r>
+      <w:r>
+        <w:br/>
+        <w:t>….</w:t>
+      </w:r>
+      <w:r>
+        <w:br/>
+      </w:r>
+      <w:r>
+        <w:t>etc.</w:t>
       </w:r>
     </w:p>
     <w:p>
       <w:r>
         <w:br w:type="page"/>
       </w:r>
-      <w:bookmarkStart w:id="0" w:name="_GoBack"/>
-      <w:bookmarkEnd w:id="0"/>
     </w:p>
     <w:p>
       <w:r>
         <w:lastRenderedPageBreak/>
-        <w:t xml:space="preserve">The AGC model From </w:t>
-      </w:r>
-      <w:proofErr w:type="spellStart"/>
-      <w:r>
-        <w:t>PSTLTDSim</w:t>
-      </w:r>
-      <w:proofErr w:type="spellEnd"/>
-      <w:r>
-        <w:t xml:space="preserve"> shown below contains some basic and optional blocks. The conditional summing block contains logic that may be used to collect error values that are deeme</w:t>
+        <w:t xml:space="preserve">The AGC model </w:t>
+      </w:r>
+      <w:r>
+        <w:t>f</w:t>
+      </w:r>
+      <w:r>
+        <w:t>rom PSTLTDSim contains some basic and optional blocks. The conditional summing block contains logic that may be used to collect error values that are deeme</w:t>
       </w:r>
       <w:r>
         <w:t>d internal to an area to more efficiently respond to events.</w:t>
@@ -456,29 +345,13 @@
         <w:t>integration</w:t>
       </w:r>
       <w:r>
-        <w:t xml:space="preserve"> used in the AGC model of </w:t>
-      </w:r>
-      <w:proofErr w:type="spellStart"/>
-      <w:r>
-        <w:t>PSLTDSim</w:t>
-      </w:r>
-      <w:proofErr w:type="spellEnd"/>
-      <w:r>
-        <w:t xml:space="preserve"> was a window integrator with a user defined time range. This seems possible in PST, though will require some considerations with variable time steps.</w:t>
+        <w:t xml:space="preserve"> used in the AGC model of PSLTDSim was a window integrator with a user defined time range. This seems possible in PST, though will require some considerations with variable time steps.</w:t>
       </w:r>
     </w:p>
     <w:p/>
     <w:p>
       <w:r>
-        <w:t xml:space="preserve">In simulations carried out in </w:t>
-      </w:r>
-      <w:proofErr w:type="spellStart"/>
-      <w:r>
-        <w:t>PSLTDSim</w:t>
-      </w:r>
-      <w:proofErr w:type="spellEnd"/>
-      <w:r>
-        <w:t>, the most useful optional filter was a PI type of block shown below.</w:t>
+        <w:t>In simulations carried out in PSLTDSim, the most useful optional filter was a PI type of block shown below.</w:t>
       </w:r>
     </w:p>
     <w:p>
@@ -528,23 +401,15 @@
         <w:t>ACE signals distributed to participating generators were set to ramp relat</w:t>
       </w:r>
       <w:r>
-        <w:t xml:space="preserve">ive to a generators </w:t>
-      </w:r>
-      <w:proofErr w:type="spellStart"/>
-      <w:r>
-        <w:t>Pref</w:t>
-      </w:r>
-      <w:proofErr w:type="spellEnd"/>
-      <w:r>
-        <w:t xml:space="preserve"> value, however, a </w:t>
-      </w:r>
-      <w:proofErr w:type="spellStart"/>
-      <w:r>
-        <w:t>lowpass</w:t>
-      </w:r>
-      <w:proofErr w:type="spellEnd"/>
-      <w:r>
-        <w:t xml:space="preserve"> filter with a large time constant may be an easier implementation for PST.</w:t>
+        <w:t>ive to a generators Pref value, however, a lowpass filter with a large time constant</w:t>
+      </w:r>
+      <w:r>
+        <w:t xml:space="preserve"> (1/4 action time?)</w:t>
+      </w:r>
+      <w:bookmarkStart w:id="0" w:name="_GoBack"/>
+      <w:bookmarkEnd w:id="0"/>
+      <w:r>
+        <w:t xml:space="preserve"> may be an easier implementation for PST.</w:t>
       </w:r>
     </w:p>
     <w:p>

</xml_diff>